<commit_message>
TMI 4 y 5A
</commit_message>
<xml_diff>
--- a/JeanPiaget/2019-2020/Entregas/TMI/Ursula/3_Discusion-Calif.docx
+++ b/JeanPiaget/2019-2020/Entregas/TMI/Ursula/3_Discusion-Calif.docx
@@ -11,6 +11,7 @@
           <w:szCs w:val="18"/>
         </w:rPr>
       </w:pPr>
+      <w:commentRangeStart w:id="0"/>
       <w:r>
         <w:rPr>
           <w:rFonts w:ascii="Microsoft JhengHei Light" w:eastAsia="Microsoft JhengHei Light" w:hAnsi="Microsoft JhengHei Light"/>
@@ -37,6 +38,13 @@
         </w:rPr>
         <w:t>Discusión TMI hongos alucinógenos</w:t>
       </w:r>
+      <w:commentRangeEnd w:id="0"/>
+      <w:r>
+        <w:rPr>
+          <w:rStyle w:val="Refdecomentario"/>
+        </w:rPr>
+        <w:commentReference w:id="0"/>
+      </w:r>
     </w:p>
     <w:p>
       <w:pPr>
@@ -47,6 +55,7 @@
           <w:szCs w:val="24"/>
         </w:rPr>
       </w:pPr>
+      <w:commentRangeStart w:id="1"/>
       <w:r>
         <w:rPr>
           <w:rFonts w:ascii="Microsoft JhengHei Light" w:eastAsia="Microsoft JhengHei Light" w:hAnsi="Microsoft JhengHei Light"/>
@@ -71,8 +80,6 @@
         </w:rPr>
         <w:t xml:space="preserve">son hongos </w:t>
       </w:r>
-      <w:bookmarkStart w:id="0" w:name="_GoBack"/>
-      <w:bookmarkEnd w:id="0"/>
       <w:r>
         <w:rPr>
           <w:rFonts w:ascii="Microsoft JhengHei Light" w:eastAsia="Microsoft JhengHei Light" w:hAnsi="Microsoft JhengHei Light"/>
@@ -195,8 +202,18 @@
         </w:rPr>
         <w:t xml:space="preserve">En la actualidad médicos han encontrado usos curativos en enfermedades como depresión, migrañas, ansiedad y adicción. La cultura y el uso de estos singulares hongos ha estado en crecimiento, pues científicos, como gente ordinaria, han agarrado un nuevo interés por su composición y efectos en la conciencia. </w:t>
       </w:r>
+      <w:commentRangeEnd w:id="1"/>
+      <w:r>
+        <w:rPr>
+          <w:rStyle w:val="Refdecomentario"/>
+        </w:rPr>
+        <w:commentReference w:id="1"/>
+      </w:r>
     </w:p>
-    <w:p/>
+    <w:p>
+      <w:bookmarkStart w:id="2" w:name="_GoBack"/>
+      <w:bookmarkEnd w:id="2"/>
+    </w:p>
     <w:sectPr>
       <w:pgSz w:w="12240" w:h="15840"/>
       <w:pgMar w:top="1417" w:right="1701" w:bottom="1417" w:left="1701" w:header="708" w:footer="708" w:gutter="0"/>
@@ -205,6 +222,68 @@
     </w:sectPr>
   </w:body>
 </w:document>
+</file>
+
+<file path=word/comments.xml><?xml version="1.0" encoding="utf-8"?>
+<w:comments xmlns:wpc="http://schemas.microsoft.com/office/word/2010/wordprocessingCanvas" xmlns:cx="http://schemas.microsoft.com/office/drawing/2014/chartex" xmlns:cx1="http://schemas.microsoft.com/office/drawing/2015/9/8/chartex" xmlns:cx2="http://schemas.microsoft.com/office/drawing/2015/10/21/chartex" xmlns:cx3="http://schemas.microsoft.com/office/drawing/2016/5/9/chartex" xmlns:cx4="http://schemas.microsoft.com/office/drawing/2016/5/10/chartex" xmlns:cx5="http://schemas.microsoft.com/office/drawing/2016/5/11/chartex" xmlns:cx6="http://schemas.microsoft.com/office/drawing/2016/5/12/chartex" xmlns:cx7="http://schemas.microsoft.com/office/drawing/2016/5/13/chartex" xmlns:cx8="http://schemas.microsoft.com/office/drawing/2016/5/14/chartex" xmlns:mc="http://schemas.openxmlformats.org/markup-compatibility/2006" xmlns:aink="http://schemas.microsoft.com/office/drawing/2016/ink" xmlns:am3d="http://schemas.microsoft.com/office/drawing/2017/model3d" xmlns:o="urn:schemas-microsoft-com:office:office" xmlns:r="http://schemas.openxmlformats.org/officeDocument/2006/relationships" xmlns:m="http://schemas.openxmlformats.org/officeDocument/2006/math" xmlns:v="urn:schemas-microsoft-com:vml" xmlns:wp14="http://schemas.microsoft.com/office/word/2010/wordprocessingDrawing" xmlns:wp="http://schemas.openxmlformats.org/drawingml/2006/wordprocessingDrawing" xmlns:w10="urn:schemas-microsoft-com:office:word" xmlns:w="http://schemas.openxmlformats.org/wordprocessingml/2006/main" xmlns:w14="http://schemas.microsoft.com/office/word/2010/wordml" xmlns:w15="http://schemas.microsoft.com/office/word/2012/wordml" xmlns:w16cid="http://schemas.microsoft.com/office/word/2016/wordml/cid" xmlns:w16se="http://schemas.microsoft.com/office/word/2015/wordml/symex" xmlns:wpg="http://schemas.microsoft.com/office/word/2010/wordprocessingGroup" xmlns:wpi="http://schemas.microsoft.com/office/word/2010/wordprocessingInk" xmlns:wne="http://schemas.microsoft.com/office/word/2006/wordml" xmlns:wps="http://schemas.microsoft.com/office/word/2010/wordprocessingShape" mc:Ignorable="w14 w15 w16se w16cid wp14">
+  <w:comment w:id="0" w:author="asus" w:date="2020-03-11T14:12:00Z" w:initials="a">
+    <w:p>
+      <w:pPr>
+        <w:pStyle w:val="Textocomentario"/>
+      </w:pPr>
+      <w:r>
+        <w:rPr>
+          <w:rStyle w:val="Refdecomentario"/>
+        </w:rPr>
+        <w:annotationRef/>
+      </w:r>
+      <w:r>
+        <w:t>Esta discusión debe estar anexa al trabajo que se está realizando como parte de la materia.</w:t>
+      </w:r>
+    </w:p>
+  </w:comment>
+  <w:comment w:id="1" w:author="asus" w:date="2020-03-11T14:16:00Z" w:initials="a">
+    <w:p>
+      <w:pPr>
+        <w:pStyle w:val="Textocomentario"/>
+      </w:pPr>
+      <w:r>
+        <w:t>¡</w:t>
+      </w:r>
+      <w:r>
+        <w:rPr>
+          <w:rStyle w:val="Refdecomentario"/>
+        </w:rPr>
+        <w:annotationRef/>
+      </w:r>
+      <w:r>
+        <w:t>Excelente discusión!</w:t>
+      </w:r>
+    </w:p>
+  </w:comment>
+</w:comments>
+</file>
+
+<file path=word/commentsExtended.xml><?xml version="1.0" encoding="utf-8"?>
+<w15:commentsEx xmlns:wpc="http://schemas.microsoft.com/office/word/2010/wordprocessingCanvas" xmlns:cx="http://schemas.microsoft.com/office/drawing/2014/chartex" xmlns:cx1="http://schemas.microsoft.com/office/drawing/2015/9/8/chartex" xmlns:cx2="http://schemas.microsoft.com/office/drawing/2015/10/21/chartex" xmlns:cx3="http://schemas.microsoft.com/office/drawing/2016/5/9/chartex" xmlns:cx4="http://schemas.microsoft.com/office/drawing/2016/5/10/chartex" xmlns:cx5="http://schemas.microsoft.com/office/drawing/2016/5/11/chartex" xmlns:cx6="http://schemas.microsoft.com/office/drawing/2016/5/12/chartex" xmlns:cx7="http://schemas.microsoft.com/office/drawing/2016/5/13/chartex" xmlns:cx8="http://schemas.microsoft.com/office/drawing/2016/5/14/chartex" xmlns:mc="http://schemas.openxmlformats.org/markup-compatibility/2006" xmlns:aink="http://schemas.microsoft.com/office/drawing/2016/ink" xmlns:am3d="http://schemas.microsoft.com/office/drawing/2017/model3d" xmlns:o="urn:schemas-microsoft-com:office:office" xmlns:r="http://schemas.openxmlformats.org/officeDocument/2006/relationships" xmlns:m="http://schemas.openxmlformats.org/officeDocument/2006/math" xmlns:v="urn:schemas-microsoft-com:vml" xmlns:wp14="http://schemas.microsoft.com/office/word/2010/wordprocessingDrawing" xmlns:wp="http://schemas.openxmlformats.org/drawingml/2006/wordprocessingDrawing" xmlns:w10="urn:schemas-microsoft-com:office:word" xmlns:w="http://schemas.openxmlformats.org/wordprocessingml/2006/main" xmlns:w14="http://schemas.microsoft.com/office/word/2010/wordml" xmlns:w15="http://schemas.microsoft.com/office/word/2012/wordml" xmlns:w16cid="http://schemas.microsoft.com/office/word/2016/wordml/cid" xmlns:w16se="http://schemas.microsoft.com/office/word/2015/wordml/symex" xmlns:wpg="http://schemas.microsoft.com/office/word/2010/wordprocessingGroup" xmlns:wpi="http://schemas.microsoft.com/office/word/2010/wordprocessingInk" xmlns:wne="http://schemas.microsoft.com/office/word/2006/wordml" xmlns:wps="http://schemas.microsoft.com/office/word/2010/wordprocessingShape" mc:Ignorable="w14 w15 w16se w16cid wp14">
+  <w15:commentEx w15:paraId="6EB34BCF" w15:done="0"/>
+  <w15:commentEx w15:paraId="11FA7AD9" w15:done="0"/>
+</w15:commentsEx>
+</file>
+
+<file path=word/commentsIds.xml><?xml version="1.0" encoding="utf-8"?>
+<w16cid:commentsIds xmlns:wpc="http://schemas.microsoft.com/office/word/2010/wordprocessingCanvas" xmlns:cx="http://schemas.microsoft.com/office/drawing/2014/chartex" xmlns:cx1="http://schemas.microsoft.com/office/drawing/2015/9/8/chartex" xmlns:cx2="http://schemas.microsoft.com/office/drawing/2015/10/21/chartex" xmlns:cx3="http://schemas.microsoft.com/office/drawing/2016/5/9/chartex" xmlns:cx4="http://schemas.microsoft.com/office/drawing/2016/5/10/chartex" xmlns:cx5="http://schemas.microsoft.com/office/drawing/2016/5/11/chartex" xmlns:cx6="http://schemas.microsoft.com/office/drawing/2016/5/12/chartex" xmlns:cx7="http://schemas.microsoft.com/office/drawing/2016/5/13/chartex" xmlns:cx8="http://schemas.microsoft.com/office/drawing/2016/5/14/chartex" xmlns:mc="http://schemas.openxmlformats.org/markup-compatibility/2006" xmlns:aink="http://schemas.microsoft.com/office/drawing/2016/ink" xmlns:am3d="http://schemas.microsoft.com/office/drawing/2017/model3d" xmlns:o="urn:schemas-microsoft-com:office:office" xmlns:r="http://schemas.openxmlformats.org/officeDocument/2006/relationships" xmlns:m="http://schemas.openxmlformats.org/officeDocument/2006/math" xmlns:v="urn:schemas-microsoft-com:vml" xmlns:wp14="http://schemas.microsoft.com/office/word/2010/wordprocessingDrawing" xmlns:wp="http://schemas.openxmlformats.org/drawingml/2006/wordprocessingDrawing" xmlns:w10="urn:schemas-microsoft-com:office:word" xmlns:w="http://schemas.openxmlformats.org/wordprocessingml/2006/main" xmlns:w14="http://schemas.microsoft.com/office/word/2010/wordml" xmlns:w15="http://schemas.microsoft.com/office/word/2012/wordml" xmlns:w16cid="http://schemas.microsoft.com/office/word/2016/wordml/cid" xmlns:w16se="http://schemas.microsoft.com/office/word/2015/wordml/symex" xmlns:wpg="http://schemas.microsoft.com/office/word/2010/wordprocessingGroup" xmlns:wpi="http://schemas.microsoft.com/office/word/2010/wordprocessingInk" xmlns:wne="http://schemas.microsoft.com/office/word/2006/wordml" xmlns:wps="http://schemas.microsoft.com/office/word/2010/wordprocessingShape" mc:Ignorable="w14 w15 w16se w16cid wp14">
+  <w16cid:commentId w16cid:paraId="6EB34BCF" w16cid:durableId="2213704F"/>
+  <w16cid:commentId w16cid:paraId="11FA7AD9" w16cid:durableId="2213712C"/>
+</w16cid:commentsIds>
+</file>
+
+<file path=word/people.xml><?xml version="1.0" encoding="utf-8"?>
+<w15:people xmlns:wpc="http://schemas.microsoft.com/office/word/2010/wordprocessingCanvas" xmlns:cx="http://schemas.microsoft.com/office/drawing/2014/chartex" xmlns:cx1="http://schemas.microsoft.com/office/drawing/2015/9/8/chartex" xmlns:cx2="http://schemas.microsoft.com/office/drawing/2015/10/21/chartex" xmlns:cx3="http://schemas.microsoft.com/office/drawing/2016/5/9/chartex" xmlns:cx4="http://schemas.microsoft.com/office/drawing/2016/5/10/chartex" xmlns:cx5="http://schemas.microsoft.com/office/drawing/2016/5/11/chartex" xmlns:cx6="http://schemas.microsoft.com/office/drawing/2016/5/12/chartex" xmlns:cx7="http://schemas.microsoft.com/office/drawing/2016/5/13/chartex" xmlns:cx8="http://schemas.microsoft.com/office/drawing/2016/5/14/chartex" xmlns:mc="http://schemas.openxmlformats.org/markup-compatibility/2006" xmlns:aink="http://schemas.microsoft.com/office/drawing/2016/ink" xmlns:am3d="http://schemas.microsoft.com/office/drawing/2017/model3d" xmlns:o="urn:schemas-microsoft-com:office:office" xmlns:r="http://schemas.openxmlformats.org/officeDocument/2006/relationships" xmlns:m="http://schemas.openxmlformats.org/officeDocument/2006/math" xmlns:v="urn:schemas-microsoft-com:vml" xmlns:wp14="http://schemas.microsoft.com/office/word/2010/wordprocessingDrawing" xmlns:wp="http://schemas.openxmlformats.org/drawingml/2006/wordprocessingDrawing" xmlns:w10="urn:schemas-microsoft-com:office:word" xmlns:w="http://schemas.openxmlformats.org/wordprocessingml/2006/main" xmlns:w14="http://schemas.microsoft.com/office/word/2010/wordml" xmlns:w15="http://schemas.microsoft.com/office/word/2012/wordml" xmlns:w16cid="http://schemas.microsoft.com/office/word/2016/wordml/cid" xmlns:w16se="http://schemas.microsoft.com/office/word/2015/wordml/symex" xmlns:wpg="http://schemas.microsoft.com/office/word/2010/wordprocessingGroup" xmlns:wpi="http://schemas.microsoft.com/office/word/2010/wordprocessingInk" xmlns:wne="http://schemas.microsoft.com/office/word/2006/wordml" xmlns:wps="http://schemas.microsoft.com/office/word/2010/wordprocessingShape" mc:Ignorable="w14 w15 w16se w16cid wp14">
+  <w15:person w15:author="asus">
+    <w15:presenceInfo w15:providerId="None" w15:userId="asus"/>
+  </w15:person>
+</w15:people>
 </file>
 
 <file path=word/styles.xml><?xml version="1.0" encoding="utf-8"?>
@@ -633,6 +712,104 @@
     <w:semiHidden/>
     <w:unhideWhenUsed/>
   </w:style>
+  <w:style w:type="character" w:styleId="Refdecomentario">
+    <w:name w:val="annotation reference"/>
+    <w:basedOn w:val="Fuentedeprrafopredeter"/>
+    <w:uiPriority w:val="99"/>
+    <w:semiHidden/>
+    <w:unhideWhenUsed/>
+    <w:rsid w:val="00D0191A"/>
+    <w:rPr>
+      <w:sz w:val="16"/>
+      <w:szCs w:val="16"/>
+    </w:rPr>
+  </w:style>
+  <w:style w:type="paragraph" w:styleId="Textocomentario">
+    <w:name w:val="annotation text"/>
+    <w:basedOn w:val="Normal"/>
+    <w:link w:val="TextocomentarioCar"/>
+    <w:uiPriority w:val="99"/>
+    <w:semiHidden/>
+    <w:unhideWhenUsed/>
+    <w:rsid w:val="00D0191A"/>
+    <w:pPr>
+      <w:spacing w:line="240" w:lineRule="auto"/>
+    </w:pPr>
+    <w:rPr>
+      <w:sz w:val="20"/>
+      <w:szCs w:val="20"/>
+    </w:rPr>
+  </w:style>
+  <w:style w:type="character" w:customStyle="1" w:styleId="TextocomentarioCar">
+    <w:name w:val="Texto comentario Car"/>
+    <w:basedOn w:val="Fuentedeprrafopredeter"/>
+    <w:link w:val="Textocomentario"/>
+    <w:uiPriority w:val="99"/>
+    <w:semiHidden/>
+    <w:rsid w:val="00D0191A"/>
+    <w:rPr>
+      <w:sz w:val="20"/>
+      <w:szCs w:val="20"/>
+    </w:rPr>
+  </w:style>
+  <w:style w:type="paragraph" w:styleId="Asuntodelcomentario">
+    <w:name w:val="annotation subject"/>
+    <w:basedOn w:val="Textocomentario"/>
+    <w:next w:val="Textocomentario"/>
+    <w:link w:val="AsuntodelcomentarioCar"/>
+    <w:uiPriority w:val="99"/>
+    <w:semiHidden/>
+    <w:unhideWhenUsed/>
+    <w:rsid w:val="00D0191A"/>
+    <w:rPr>
+      <w:b/>
+      <w:bCs/>
+    </w:rPr>
+  </w:style>
+  <w:style w:type="character" w:customStyle="1" w:styleId="AsuntodelcomentarioCar">
+    <w:name w:val="Asunto del comentario Car"/>
+    <w:basedOn w:val="TextocomentarioCar"/>
+    <w:link w:val="Asuntodelcomentario"/>
+    <w:uiPriority w:val="99"/>
+    <w:semiHidden/>
+    <w:rsid w:val="00D0191A"/>
+    <w:rPr>
+      <w:b/>
+      <w:bCs/>
+      <w:sz w:val="20"/>
+      <w:szCs w:val="20"/>
+    </w:rPr>
+  </w:style>
+  <w:style w:type="paragraph" w:styleId="Textodeglobo">
+    <w:name w:val="Balloon Text"/>
+    <w:basedOn w:val="Normal"/>
+    <w:link w:val="TextodegloboCar"/>
+    <w:uiPriority w:val="99"/>
+    <w:semiHidden/>
+    <w:unhideWhenUsed/>
+    <w:rsid w:val="00D0191A"/>
+    <w:pPr>
+      <w:spacing w:after="0" w:line="240" w:lineRule="auto"/>
+    </w:pPr>
+    <w:rPr>
+      <w:rFonts w:ascii="Segoe UI" w:hAnsi="Segoe UI" w:cs="Segoe UI"/>
+      <w:sz w:val="18"/>
+      <w:szCs w:val="18"/>
+    </w:rPr>
+  </w:style>
+  <w:style w:type="character" w:customStyle="1" w:styleId="TextodegloboCar">
+    <w:name w:val="Texto de globo Car"/>
+    <w:basedOn w:val="Fuentedeprrafopredeter"/>
+    <w:link w:val="Textodeglobo"/>
+    <w:uiPriority w:val="99"/>
+    <w:semiHidden/>
+    <w:rsid w:val="00D0191A"/>
+    <w:rPr>
+      <w:rFonts w:ascii="Segoe UI" w:hAnsi="Segoe UI" w:cs="Segoe UI"/>
+      <w:sz w:val="18"/>
+      <w:szCs w:val="18"/>
+    </w:rPr>
+  </w:style>
 </w:styles>
 </file>
 

</xml_diff>